<commit_message>
Wire Rider auth + ride request to backend (web runnable)
</commit_message>
<xml_diff>
--- a/docs/MOVEGH_WORK_CHECKLIST_UPDATED.docx
+++ b/docs/MOVEGH_WORK_CHECKLIST_UPDATED.docx
@@ -59,6 +59,16 @@
     </w:p>
     <w:p>
       <w:r>
+        <w:t>[x] Rider profile updates call backend (/users/me)</w:t>
+      </w:r>
+    </w:p>
+    <w:p>
+      <w:r>
+        <w:t>[x] App config supports API base URL + mock toggle via dart-define</w:t>
+      </w:r>
+    </w:p>
+    <w:p>
+      <w:r>
         <w:t/>
       </w:r>
     </w:p>
@@ -169,7 +179,7 @@
     </w:p>
     <w:p>
       <w:r>
-        <w:t>[~] (In Progress) Choose vehicle type (car/okada/pragya/aboboyaa)</w:t>
+        <w:t>[x] (Completed) Choose vehicle type (car/okada/pragya/aboboyaa)</w:t>
       </w:r>
     </w:p>
     <w:p>

</xml_diff>

<commit_message>
Wire rider APIs + Windows backend fixes
</commit_message>
<xml_diff>
--- a/docs/MOVEGH_WORK_CHECKLIST_UPDATED.docx
+++ b/docs/MOVEGH_WORK_CHECKLIST_UPDATED.docx
@@ -59,6 +59,26 @@
     </w:p>
     <w:p>
       <w:r>
+        <w:t>[x] Rider profile updates call backend (/users/me)</w:t>
+      </w:r>
+    </w:p>
+    <w:p>
+      <w:r>
+        <w:t>[x] App config supports API base URL + mock toggle via dart-define</w:t>
+      </w:r>
+    </w:p>
+    <w:p>
+      <w:r>
+        <w:t>[x] Delivery request hits backend (/deliveries/request)</w:t>
+      </w:r>
+    </w:p>
+    <w:p>
+      <w:r>
+        <w:t>[x] Home shows API base URL + backend reachability</w:t>
+      </w:r>
+    </w:p>
+    <w:p>
+      <w:r>
         <w:t/>
       </w:r>
     </w:p>
@@ -169,7 +189,7 @@
     </w:p>
     <w:p>
       <w:r>
-        <w:t>[~] (In Progress) Choose vehicle type (car/okada/pragya/aboboyaa)</w:t>
+        <w:t>[x] (Completed) Choose vehicle type (car/okada/pragya/aboboyaa)</w:t>
       </w:r>
     </w:p>
     <w:p>

</xml_diff>

<commit_message>
Backend Windows fixes + Rider real API wiring
</commit_message>
<xml_diff>
--- a/docs/MOVEGH_WORK_CHECKLIST_UPDATED.docx
+++ b/docs/MOVEGH_WORK_CHECKLIST_UPDATED.docx
@@ -79,6 +79,21 @@
     </w:p>
     <w:p>
       <w:r>
+        <w:t>[x] Ride + delivery requests use real backend calls by default (mock off)</w:t>
+      </w:r>
+    </w:p>
+    <w:p>
+      <w:r>
+        <w:t>[x] Delivery status polling implemented (client-side)</w:t>
+      </w:r>
+    </w:p>
+    <w:p>
+      <w:r>
+        <w:t>[x] Windows backend runs with CommonJS tsconfig (fixes TS2307)</w:t>
+      </w:r>
+    </w:p>
+    <w:p>
+      <w:r>
         <w:t/>
       </w:r>
     </w:p>

</xml_diff>

<commit_message>
Driver app real API wiring + dispatch polling
</commit_message>
<xml_diff>
--- a/docs/MOVEGH_WORK_CHECKLIST_UPDATED.docx
+++ b/docs/MOVEGH_WORK_CHECKLIST_UPDATED.docx
@@ -79,6 +79,21 @@
     </w:p>
     <w:p>
       <w:r>
+        <w:t>[x] Ride + delivery requests use real backend calls by default (mock off)</w:t>
+      </w:r>
+    </w:p>
+    <w:p>
+      <w:r>
+        <w:t>[x] Delivery status polling implemented (client-side)</w:t>
+      </w:r>
+    </w:p>
+    <w:p>
+      <w:r>
+        <w:t>[x] Windows backend runs with CommonJS tsconfig (fixes TS2307)</w:t>
+      </w:r>
+    </w:p>
+    <w:p>
+      <w:r>
         <w:t/>
       </w:r>
     </w:p>
@@ -305,6 +320,41 @@
     <w:p>
       <w:r>
         <w:t>[x] Small business &amp; personal packages</w:t>
+      </w:r>
+    </w:p>
+    <w:p>
+      <w:r>
+        <w:t/>
+      </w:r>
+    </w:p>
+    <w:p>
+      <w:r>
+        <w:t>=== DRIVER APP (REAL API) ===</w:t>
+      </w:r>
+    </w:p>
+    <w:p>
+      <w:r>
+        <w:t>[x] Driver app: OTP login (phone + OTP)</w:t>
+      </w:r>
+    </w:p>
+    <w:p>
+      <w:r>
+        <w:t>[x] Driver app: Online/Offline status endpoint</w:t>
+      </w:r>
+    </w:p>
+    <w:p>
+      <w:r>
+        <w:t>[x] Driver app: Dispatch polling (GET /drivers/requests)</w:t>
+      </w:r>
+    </w:p>
+    <w:p>
+      <w:r>
+        <w:t>[x] Driver app: Accept/Reject request</w:t>
+      </w:r>
+    </w:p>
+    <w:p>
+      <w:r>
+        <w:t>[x] Driver app: Current job screen (basic)</w:t>
       </w:r>
     </w:p>
     <w:sectPr/>

</xml_diff>

<commit_message>
Driver job lifecycle updates (arrived/in_trip/complete) + status polling
</commit_message>
<xml_diff>
--- a/docs/MOVEGH_WORK_CHECKLIST_UPDATED.docx
+++ b/docs/MOVEGH_WORK_CHECKLIST_UPDATED.docx
@@ -357,6 +357,11 @@
         <w:t>[x] Driver app: Current job screen (basic)</w:t>
       </w:r>
     </w:p>
+    <w:p>
+      <w:r>
+        <w:t>[x] Driver app: Job lifecycle updates (arrived → in_trip → complete)</w:t>
+      </w:r>
+    </w:p>
     <w:sectPr/>
   </w:body>
 </w:document>

</xml_diff>

<commit_message>
Add virtual test platform for local Rider/Driver/Backend testing
</commit_message>
<xml_diff>
--- a/docs/MOVEGH_WORK_CHECKLIST_UPDATED.docx
+++ b/docs/MOVEGH_WORK_CHECKLIST_UPDATED.docx
@@ -362,6 +362,11 @@
         <w:t>[x] Driver app: Job lifecycle updates (arrived → in_trip → complete)</w:t>
       </w:r>
     </w:p>
+    <w:p>
+      <w:r>
+        <w:t>[x] Virtual test platform created (start_all + smoke tests + dashboard)</w:t>
+      </w:r>
+    </w:p>
     <w:sectPr/>
   </w:body>
 </w:document>

</xml_diff>